<commit_message>
added a new entry to the gitignore and changed the User Guide
</commit_message>
<xml_diff>
--- a/src/User Guide.docx
+++ b/src/User Guide.docx
@@ -21,8 +21,6 @@
         </w:rPr>
       </w:sdtEndPr>
       <w:sdtContent>
-        <w:bookmarkStart w:id="0" w:name="_GoBack" w:displacedByCustomXml="prev"/>
-        <w:bookmarkEnd w:id="0" w:displacedByCustomXml="prev"/>
         <w:p>
           <w:pPr>
             <w:jc w:val="center"/>
@@ -138,6 +136,7 @@
                                       <w:dataBinding w:prefixMappings="xmlns:ns0='http://purl.org/dc/elements/1.1/' xmlns:ns1='http://schemas.openxmlformats.org/package/2006/metadata/core-properties' " w:xpath="/ns1:coreProperties[1]/ns0:title[1]" w:storeItemID="{6C3C8BC8-F283-45AE-878A-BAB7291924A1}"/>
                                       <w:text/>
                                     </w:sdtPr>
+                                    <w:sdtEndPr/>
                                     <w:sdtContent>
                                       <w:tc>
                                         <w:tcPr>
@@ -241,6 +240,7 @@
                                           <w:dataBinding w:prefixMappings="xmlns:ns0='http://purl.org/dc/elements/1.1/' xmlns:ns1='http://schemas.openxmlformats.org/package/2006/metadata/core-properties' " w:xpath="/ns1:coreProperties[1]/ns0:creator[1]" w:storeItemID="{6C3C8BC8-F283-45AE-878A-BAB7291924A1}"/>
                                           <w:text/>
                                         </w:sdtPr>
+                                        <w:sdtEndPr/>
                                         <w:sdtContent>
                                           <w:r>
                                             <w:rPr>
@@ -269,6 +269,7 @@
                                         <w:dataBinding w:prefixMappings="xmlns:ns0='http://purl.org/dc/elements/1.1/' xmlns:ns1='http://schemas.openxmlformats.org/package/2006/metadata/core-properties' " w:xpath="/ns1:coreProperties[1]/ns1:category[1]" w:storeItemID="{6C3C8BC8-F283-45AE-878A-BAB7291924A1}"/>
                                         <w:text/>
                                       </w:sdtPr>
+                                      <w:sdtEndPr/>
                                       <w:sdtContent>
                                         <w:p>
                                           <w:pPr>
@@ -313,6 +314,7 @@
                                           <w:calendar w:val="gregorian"/>
                                         </w:date>
                                       </w:sdtPr>
+                                      <w:sdtEndPr/>
                                       <w:sdtContent>
                                         <w:p>
                                           <w:pPr>
@@ -331,7 +333,7 @@
                                               <w:sz w:val="28"/>
                                               <w:szCs w:val="28"/>
                                             </w:rPr>
-                                            <w:t>11/09/2014</w:t>
+                                            <w:t>11/9/14</w:t>
                                           </w:r>
                                         </w:p>
                                       </w:sdtContent>
@@ -411,6 +413,7 @@
                                 <w:dataBinding w:prefixMappings="xmlns:ns0='http://purl.org/dc/elements/1.1/' xmlns:ns1='http://schemas.openxmlformats.org/package/2006/metadata/core-properties' " w:xpath="/ns1:coreProperties[1]/ns0:title[1]" w:storeItemID="{6C3C8BC8-F283-45AE-878A-BAB7291924A1}"/>
                                 <w:text/>
                               </w:sdtPr>
+                              <w:sdtEndPr/>
                               <w:sdtContent>
                                 <w:tc>
                                   <w:tcPr>
@@ -514,6 +517,7 @@
                                     <w:dataBinding w:prefixMappings="xmlns:ns0='http://purl.org/dc/elements/1.1/' xmlns:ns1='http://schemas.openxmlformats.org/package/2006/metadata/core-properties' " w:xpath="/ns1:coreProperties[1]/ns0:creator[1]" w:storeItemID="{6C3C8BC8-F283-45AE-878A-BAB7291924A1}"/>
                                     <w:text/>
                                   </w:sdtPr>
+                                  <w:sdtEndPr/>
                                   <w:sdtContent>
                                     <w:r>
                                       <w:rPr>
@@ -542,6 +546,7 @@
                                   <w:dataBinding w:prefixMappings="xmlns:ns0='http://purl.org/dc/elements/1.1/' xmlns:ns1='http://schemas.openxmlformats.org/package/2006/metadata/core-properties' " w:xpath="/ns1:coreProperties[1]/ns1:category[1]" w:storeItemID="{6C3C8BC8-F283-45AE-878A-BAB7291924A1}"/>
                                   <w:text/>
                                 </w:sdtPr>
+                                <w:sdtEndPr/>
                                 <w:sdtContent>
                                   <w:p>
                                     <w:pPr>
@@ -586,6 +591,7 @@
                                     <w:calendar w:val="gregorian"/>
                                   </w:date>
                                 </w:sdtPr>
+                                <w:sdtEndPr/>
                                 <w:sdtContent>
                                   <w:p>
                                     <w:pPr>
@@ -604,7 +610,7 @@
                                         <w:sz w:val="28"/>
                                         <w:szCs w:val="28"/>
                                       </w:rPr>
-                                      <w:t>11/09/2014</w:t>
+                                      <w:t>11/9/14</w:t>
                                     </w:r>
                                   </w:p>
                                 </w:sdtContent>
@@ -672,6 +678,12 @@
             </w:rPr>
             <w:t>Homework 4</w:t>
           </w:r>
+          <w:r>
+            <w:rPr>
+              <w:sz w:val="32"/>
+            </w:rPr>
+            <w:t xml:space="preserve"> (PL/0 Compiler)</w:t>
+          </w:r>
         </w:p>
         <w:p>
           <w:pPr>
@@ -683,7 +695,561 @@
         </w:p>
       </w:sdtContent>
     </w:sdt>
+    <w:p>
+      <w:pPr>
+        <w:jc w:val="both"/>
+        <w:rPr>
+          <w:sz w:val="28"/>
+        </w:rPr>
+      </w:pPr>
+      <w:proofErr w:type="spellStart"/>
+      <w:r>
+        <w:rPr>
+          <w:sz w:val="28"/>
+        </w:rPr>
+        <w:lastRenderedPageBreak/>
+        <w:t>Makefile</w:t>
+      </w:r>
+      <w:proofErr w:type="spellEnd"/>
+    </w:p>
+    <w:p>
+      <w:pPr>
+        <w:jc w:val="both"/>
+        <w:rPr>
+          <w:sz w:val="24"/>
+        </w:rPr>
+      </w:pPr>
+      <w:r>
+        <w:rPr>
+          <w:sz w:val="24"/>
+        </w:rPr>
+        <w:tab/>
+      </w:r>
+      <w:r>
+        <w:rPr>
+          <w:sz w:val="24"/>
+        </w:rPr>
+        <w:t xml:space="preserve">The included </w:t>
+      </w:r>
+      <w:proofErr w:type="spellStart"/>
+      <w:r>
+        <w:rPr>
+          <w:sz w:val="24"/>
+        </w:rPr>
+        <w:t>makefile</w:t>
+      </w:r>
+      <w:proofErr w:type="spellEnd"/>
+      <w:r>
+        <w:rPr>
+          <w:sz w:val="24"/>
+        </w:rPr>
+        <w:t xml:space="preserve"> defaults to the target "all", which will compile all</w:t>
+      </w:r>
+      <w:r>
+        <w:rPr>
+          <w:sz w:val="24"/>
+        </w:rPr>
+        <w:t xml:space="preserve"> </w:t>
+      </w:r>
+      <w:r>
+        <w:rPr>
+          <w:sz w:val="24"/>
+        </w:rPr>
+        <w:t>sections of the project.  Simply running "make" in the project directory will</w:t>
+      </w:r>
+      <w:r>
+        <w:rPr>
+          <w:sz w:val="24"/>
+        </w:rPr>
+        <w:t xml:space="preserve"> </w:t>
+      </w:r>
+      <w:r>
+        <w:rPr>
+          <w:sz w:val="24"/>
+        </w:rPr>
+        <w:t>accomplish this.</w:t>
+      </w:r>
+    </w:p>
+    <w:p>
+      <w:pPr>
+        <w:jc w:val="both"/>
+        <w:rPr>
+          <w:sz w:val="24"/>
+        </w:rPr>
+      </w:pPr>
+    </w:p>
+    <w:p>
+      <w:pPr>
+        <w:jc w:val="both"/>
+        <w:rPr>
+          <w:sz w:val="28"/>
+        </w:rPr>
+      </w:pPr>
+      <w:r>
+        <w:rPr>
+          <w:sz w:val="28"/>
+        </w:rPr>
+        <w:t>P-Machine</w:t>
+      </w:r>
+    </w:p>
+    <w:p>
+      <w:pPr>
+        <w:jc w:val="both"/>
+        <w:rPr>
+          <w:sz w:val="24"/>
+        </w:rPr>
+      </w:pPr>
+      <w:r>
+        <w:rPr>
+          <w:sz w:val="24"/>
+        </w:rPr>
+        <w:t>Compiling the make target "</w:t>
+      </w:r>
+      <w:r>
+        <w:rPr>
+          <w:sz w:val="24"/>
+        </w:rPr>
+        <w:t>P-Machine</w:t>
+      </w:r>
+      <w:r>
+        <w:rPr>
+          <w:sz w:val="24"/>
+        </w:rPr>
+        <w:t>" will build the PM/0 virtual machine, with executable name "</w:t>
+      </w:r>
+      <w:r>
+        <w:rPr>
+          <w:sz w:val="24"/>
+        </w:rPr>
+        <w:t>P-Machine</w:t>
+      </w:r>
+      <w:r>
+        <w:rPr>
+          <w:sz w:val="24"/>
+        </w:rPr>
+        <w:t>"</w:t>
+      </w:r>
+      <w:r>
+        <w:rPr>
+          <w:sz w:val="24"/>
+        </w:rPr>
+        <w:t xml:space="preserve">.  The virtual machine takes as </w:t>
+      </w:r>
+      <w:r>
+        <w:rPr>
+          <w:sz w:val="24"/>
+        </w:rPr>
+        <w:t>command line input the filename fo</w:t>
+      </w:r>
+      <w:r>
+        <w:rPr>
+          <w:sz w:val="24"/>
+        </w:rPr>
+        <w:t>r the machine code file to run.</w:t>
+      </w:r>
+      <w:r>
+        <w:rPr>
+          <w:sz w:val="24"/>
+        </w:rPr>
+        <w:t xml:space="preserve"> </w:t>
+      </w:r>
+      <w:r>
+        <w:rPr>
+          <w:sz w:val="24"/>
+        </w:rPr>
+        <w:t>T</w:t>
+      </w:r>
+      <w:r>
+        <w:rPr>
+          <w:sz w:val="24"/>
+        </w:rPr>
+        <w:t>he V</w:t>
+      </w:r>
+      <w:r>
+        <w:rPr>
+          <w:sz w:val="24"/>
+        </w:rPr>
+        <w:t xml:space="preserve">irtual </w:t>
+      </w:r>
+      <w:r>
+        <w:rPr>
+          <w:sz w:val="24"/>
+        </w:rPr>
+        <w:t>M</w:t>
+      </w:r>
+      <w:r>
+        <w:rPr>
+          <w:sz w:val="24"/>
+        </w:rPr>
+        <w:t>achine</w:t>
+      </w:r>
+      <w:r>
+        <w:rPr>
+          <w:sz w:val="24"/>
+        </w:rPr>
+        <w:t xml:space="preserve"> will not print any information, </w:t>
+      </w:r>
+      <w:r>
+        <w:rPr>
+          <w:sz w:val="24"/>
+        </w:rPr>
+        <w:t xml:space="preserve">but </w:t>
+      </w:r>
+      <w:r>
+        <w:rPr>
+          <w:sz w:val="24"/>
+        </w:rPr>
+        <w:t>only output</w:t>
+      </w:r>
+      <w:r>
+        <w:rPr>
+          <w:sz w:val="24"/>
+        </w:rPr>
+        <w:t xml:space="preserve"> </w:t>
+      </w:r>
+      <w:r>
+        <w:rPr>
+          <w:sz w:val="24"/>
+        </w:rPr>
+        <w:t>generated by the user's program.</w:t>
+      </w:r>
+    </w:p>
+    <w:p>
+      <w:pPr>
+        <w:jc w:val="both"/>
+        <w:rPr>
+          <w:sz w:val="24"/>
+        </w:rPr>
+      </w:pPr>
+    </w:p>
+    <w:p>
+      <w:pPr>
+        <w:jc w:val="both"/>
+        <w:rPr>
+          <w:sz w:val="28"/>
+        </w:rPr>
+      </w:pPr>
+      <w:r>
+        <w:rPr>
+          <w:sz w:val="28"/>
+        </w:rPr>
+        <w:t>Scanner</w:t>
+      </w:r>
+    </w:p>
+    <w:p>
+      <w:pPr>
+        <w:jc w:val="both"/>
+        <w:rPr>
+          <w:sz w:val="24"/>
+        </w:rPr>
+      </w:pPr>
+      <w:r>
+        <w:rPr>
+          <w:sz w:val="24"/>
+        </w:rPr>
+        <w:tab/>
+      </w:r>
+      <w:r>
+        <w:rPr>
+          <w:sz w:val="24"/>
+        </w:rPr>
+        <w:t>Compiling the make target "scanner" with the command "make scanner" will build</w:t>
+      </w:r>
+      <w:r>
+        <w:rPr>
+          <w:sz w:val="24"/>
+        </w:rPr>
+        <w:t xml:space="preserve"> </w:t>
+      </w:r>
+      <w:r>
+        <w:rPr>
+          <w:sz w:val="24"/>
+        </w:rPr>
+        <w:t>the scanner, with executable name "scanner".  The scanner takes as command line input the filename for the file to scan</w:t>
+      </w:r>
+      <w:r>
+        <w:rPr>
+          <w:sz w:val="24"/>
+        </w:rPr>
+        <w:t xml:space="preserve">. The </w:t>
+      </w:r>
+      <w:r>
+        <w:rPr>
+          <w:sz w:val="24"/>
+        </w:rPr>
+        <w:t xml:space="preserve">scanner will not print any information, </w:t>
+      </w:r>
+      <w:r>
+        <w:rPr>
+          <w:sz w:val="24"/>
+        </w:rPr>
+        <w:t xml:space="preserve">but </w:t>
+      </w:r>
+      <w:r>
+        <w:rPr>
+          <w:sz w:val="24"/>
+        </w:rPr>
+        <w:t>only output ge</w:t>
+      </w:r>
+      <w:r>
+        <w:rPr>
+          <w:sz w:val="24"/>
+        </w:rPr>
+        <w:t xml:space="preserve">nerated by the user's program. </w:t>
+      </w:r>
+      <w:r>
+        <w:rPr>
+          <w:sz w:val="24"/>
+        </w:rPr>
+        <w:t xml:space="preserve">If any errors are encountered during scanning, the scanner will print error messages indicating the lexeme that failed and the line and character in the </w:t>
+      </w:r>
+      <w:r>
+        <w:rPr>
+          <w:sz w:val="24"/>
+        </w:rPr>
+        <w:t xml:space="preserve">input file where it was found. </w:t>
+      </w:r>
+      <w:r>
+        <w:rPr>
+          <w:sz w:val="24"/>
+        </w:rPr>
+        <w:t>The scanner will attempt to continue scanning the input file after recovering from an error, so erroneous files will generate output, but not necessarily what is expected.</w:t>
+      </w:r>
+    </w:p>
+    <w:p>
+      <w:pPr>
+        <w:jc w:val="both"/>
+        <w:rPr>
+          <w:sz w:val="24"/>
+        </w:rPr>
+      </w:pPr>
+    </w:p>
+    <w:p>
+      <w:pPr>
+        <w:jc w:val="both"/>
+        <w:rPr>
+          <w:sz w:val="28"/>
+        </w:rPr>
+      </w:pPr>
+      <w:r>
+        <w:rPr>
+          <w:sz w:val="28"/>
+        </w:rPr>
+        <w:t>Parser Code Generator</w:t>
+      </w:r>
+    </w:p>
+    <w:p>
+      <w:pPr>
+        <w:jc w:val="both"/>
+        <w:rPr>
+          <w:sz w:val="24"/>
+        </w:rPr>
+      </w:pPr>
+      <w:r>
+        <w:rPr>
+          <w:sz w:val="24"/>
+        </w:rPr>
+        <w:tab/>
+      </w:r>
+      <w:r>
+        <w:rPr>
+          <w:sz w:val="24"/>
+        </w:rPr>
+        <w:t>Compiling the make target "parser" with the command "make parser" will build the</w:t>
+      </w:r>
+      <w:r>
+        <w:rPr>
+          <w:sz w:val="24"/>
+        </w:rPr>
+        <w:t xml:space="preserve"> </w:t>
+      </w:r>
+      <w:r>
+        <w:rPr>
+          <w:sz w:val="24"/>
+        </w:rPr>
+        <w:t>PL parser, with executable name "parser". The parser takes as command line</w:t>
+      </w:r>
+      <w:r>
+        <w:rPr>
+          <w:sz w:val="24"/>
+        </w:rPr>
+        <w:t xml:space="preserve"> </w:t>
+      </w:r>
+      <w:r>
+        <w:rPr>
+          <w:sz w:val="24"/>
+        </w:rPr>
+        <w:t>input either nothing, with the output from the scanner piped into the parser or</w:t>
+      </w:r>
+      <w:r>
+        <w:rPr>
+          <w:sz w:val="24"/>
+        </w:rPr>
+        <w:t xml:space="preserve"> </w:t>
+      </w:r>
+      <w:r>
+        <w:rPr>
+          <w:sz w:val="24"/>
+        </w:rPr>
+        <w:t>a single input file containing th</w:t>
+      </w:r>
+      <w:r>
+        <w:rPr>
+          <w:sz w:val="24"/>
+        </w:rPr>
+        <w:t xml:space="preserve">e quiet output of the scanner. </w:t>
+      </w:r>
+    </w:p>
+    <w:p>
+      <w:pPr>
+        <w:jc w:val="both"/>
+        <w:rPr>
+          <w:sz w:val="28"/>
+        </w:rPr>
+      </w:pPr>
+    </w:p>
+    <w:p>
+      <w:pPr>
+        <w:jc w:val="both"/>
+        <w:rPr>
+          <w:sz w:val="28"/>
+        </w:rPr>
+      </w:pPr>
+      <w:r>
+        <w:rPr>
+          <w:sz w:val="28"/>
+        </w:rPr>
+        <w:t>Compile Drive</w:t>
+      </w:r>
+    </w:p>
+    <w:p>
+      <w:pPr>
+        <w:ind w:firstLine="720"/>
+        <w:jc w:val="both"/>
+        <w:rPr>
+          <w:sz w:val="24"/>
+        </w:rPr>
+      </w:pPr>
+      <w:r>
+        <w:rPr>
+          <w:sz w:val="24"/>
+        </w:rPr>
+        <w:t>The Compiler</w:t>
+      </w:r>
+      <w:r>
+        <w:rPr>
+          <w:sz w:val="24"/>
+        </w:rPr>
+        <w:t xml:space="preserve"> Drive</w:t>
+      </w:r>
+      <w:r>
+        <w:rPr>
+          <w:sz w:val="24"/>
+        </w:rPr>
+        <w:t xml:space="preserve"> is a script that runs all the necessary programs to take a PL program and check its syntax and grammar. The script takes a single</w:t>
+      </w:r>
+      <w:r>
+        <w:rPr>
+          <w:sz w:val="24"/>
+        </w:rPr>
+        <w:t xml:space="preserve"> </w:t>
+      </w:r>
+      <w:r>
+        <w:rPr>
+          <w:sz w:val="24"/>
+        </w:rPr>
+        <w:t>command line input with the filename to be passed through the scanner and</w:t>
+      </w:r>
+      <w:r>
+        <w:rPr>
+          <w:sz w:val="24"/>
+        </w:rPr>
+        <w:t xml:space="preserve"> </w:t>
+      </w:r>
+      <w:r>
+        <w:rPr>
+          <w:sz w:val="24"/>
+        </w:rPr>
+        <w:t>parser. The compiler will exit if the scanner produces an error. A sample</w:t>
+      </w:r>
+      <w:r>
+        <w:rPr>
+          <w:sz w:val="24"/>
+        </w:rPr>
+        <w:t xml:space="preserve"> </w:t>
+      </w:r>
+      <w:r>
+        <w:rPr>
+          <w:sz w:val="24"/>
+        </w:rPr>
+        <w:t>input with the f</w:t>
+      </w:r>
+      <w:r>
+        <w:rPr>
+          <w:sz w:val="24"/>
+        </w:rPr>
+        <w:t xml:space="preserve">ull output would use the command to </w:t>
+      </w:r>
+      <w:r>
+        <w:rPr>
+          <w:sz w:val="24"/>
+        </w:rPr>
+        <w:t xml:space="preserve">input </w:t>
+      </w:r>
+      <w:r>
+        <w:rPr>
+          <w:sz w:val="24"/>
+        </w:rPr>
+        <w:t>while in the project directory. The output will be a token representation of</w:t>
+      </w:r>
+      <w:r>
+        <w:rPr>
+          <w:sz w:val="24"/>
+        </w:rPr>
+        <w:t xml:space="preserve"> </w:t>
+      </w:r>
+      <w:r>
+        <w:rPr>
+          <w:sz w:val="24"/>
+        </w:rPr>
+        <w:t>the input file, a symbolic representation of the input file, and the source file</w:t>
+      </w:r>
+      <w:r>
+        <w:rPr>
+          <w:sz w:val="24"/>
+        </w:rPr>
+        <w:t xml:space="preserve"> </w:t>
+      </w:r>
+      <w:r>
+        <w:rPr>
+          <w:sz w:val="24"/>
+        </w:rPr>
+        <w:t xml:space="preserve">along with the generated code. The output will then also be </w:t>
+      </w:r>
+      <w:r>
+        <w:rPr>
+          <w:sz w:val="24"/>
+        </w:rPr>
+        <w:lastRenderedPageBreak/>
+        <w:t>passed through the virtual machine and executed and the executed virtual machine code will be</w:t>
+      </w:r>
+      <w:r>
+        <w:rPr>
+          <w:sz w:val="24"/>
+        </w:rPr>
+        <w:t xml:space="preserve"> </w:t>
+      </w:r>
+      <w:r>
+        <w:rPr>
+          <w:sz w:val="24"/>
+        </w:rPr>
+        <w:t>displayed.</w:t>
+      </w:r>
+      <w:bookmarkStart w:id="0" w:name="_GoBack"/>
+      <w:bookmarkEnd w:id="0"/>
+    </w:p>
     <w:sectPr>
+      <w:footerReference w:type="default" r:id="rId8"/>
       <w:pgSz w:w="12240" w:h="15840"/>
       <w:pgMar w:top="1440" w:right="1440" w:bottom="1440" w:left="1440" w:header="720" w:footer="720" w:gutter="0"/>
       <w:pgNumType w:start="0"/>
@@ -693,6 +1259,134 @@
     </w:sectPr>
   </w:body>
 </w:document>
+</file>
+
+<file path=word/endnotes.xml><?xml version="1.0" encoding="utf-8"?>
+<w:endnotes xmlns:wpc="http://schemas.microsoft.com/office/word/2010/wordprocessingCanvas" xmlns:mc="http://schemas.openxmlformats.org/markup-compatibility/2006" xmlns:o="urn:schemas-microsoft-com:office:office" xmlns:r="http://schemas.openxmlformats.org/officeDocument/2006/relationships" xmlns:m="http://schemas.openxmlformats.org/officeDocument/2006/math" xmlns:v="urn:schemas-microsoft-com:vml" xmlns:wp14="http://schemas.microsoft.com/office/word/2010/wordprocessingDrawing" xmlns:wp="http://schemas.openxmlformats.org/drawingml/2006/wordprocessingDrawing" xmlns:w10="urn:schemas-microsoft-com:office:word" xmlns:w="http://schemas.openxmlformats.org/wordprocessingml/2006/main" xmlns:w14="http://schemas.microsoft.com/office/word/2010/wordml" xmlns:w15="http://schemas.microsoft.com/office/word/2012/wordml" xmlns:wpg="http://schemas.microsoft.com/office/word/2010/wordprocessingGroup" xmlns:wpi="http://schemas.microsoft.com/office/word/2010/wordprocessingInk" xmlns:wne="http://schemas.microsoft.com/office/word/2006/wordml" xmlns:wps="http://schemas.microsoft.com/office/word/2010/wordprocessingShape" mc:Ignorable="w14 w15 wp14">
+  <w:endnote w:type="separator" w:id="-1">
+    <w:p>
+      <w:pPr>
+        <w:spacing w:after="0" w:line="240" w:lineRule="auto"/>
+      </w:pPr>
+      <w:r>
+        <w:separator/>
+      </w:r>
+    </w:p>
+  </w:endnote>
+  <w:endnote w:type="continuationSeparator" w:id="0">
+    <w:p>
+      <w:pPr>
+        <w:spacing w:after="0" w:line="240" w:lineRule="auto"/>
+      </w:pPr>
+      <w:r>
+        <w:continuationSeparator/>
+      </w:r>
+    </w:p>
+  </w:endnote>
+</w:endnotes>
+</file>
+
+<file path=word/footer1.xml><?xml version="1.0" encoding="utf-8"?>
+<w:ftr xmlns:wpc="http://schemas.microsoft.com/office/word/2010/wordprocessingCanvas" xmlns:mc="http://schemas.openxmlformats.org/markup-compatibility/2006" xmlns:o="urn:schemas-microsoft-com:office:office" xmlns:r="http://schemas.openxmlformats.org/officeDocument/2006/relationships" xmlns:m="http://schemas.openxmlformats.org/officeDocument/2006/math" xmlns:v="urn:schemas-microsoft-com:vml" xmlns:wp14="http://schemas.microsoft.com/office/word/2010/wordprocessingDrawing" xmlns:wp="http://schemas.openxmlformats.org/drawingml/2006/wordprocessingDrawing" xmlns:w10="urn:schemas-microsoft-com:office:word" xmlns:w="http://schemas.openxmlformats.org/wordprocessingml/2006/main" xmlns:w14="http://schemas.microsoft.com/office/word/2010/wordml" xmlns:w15="http://schemas.microsoft.com/office/word/2012/wordml" xmlns:wpg="http://schemas.microsoft.com/office/word/2010/wordprocessingGroup" xmlns:wpi="http://schemas.microsoft.com/office/word/2010/wordprocessingInk" xmlns:wne="http://schemas.microsoft.com/office/word/2006/wordml" xmlns:wps="http://schemas.microsoft.com/office/word/2010/wordprocessingShape" mc:Ignorable="w14 w15 wp14">
+  <w:sdt>
+    <w:sdtPr>
+      <w:id w:val="-92406422"/>
+      <w:docPartObj>
+        <w:docPartGallery w:val="Page Numbers (Bottom of Page)"/>
+        <w:docPartUnique/>
+      </w:docPartObj>
+    </w:sdtPr>
+    <w:sdtEndPr>
+      <w:rPr>
+        <w:color w:val="7F7F7F" w:themeColor="background1" w:themeShade="7F"/>
+        <w:spacing w:val="60"/>
+      </w:rPr>
+    </w:sdtEndPr>
+    <w:sdtContent>
+      <w:p>
+        <w:pPr>
+          <w:pStyle w:val="Footer"/>
+          <w:pBdr>
+            <w:top w:val="single" w:sz="4" w:space="1" w:color="D9D9D9" w:themeColor="background1" w:themeShade="D9"/>
+          </w:pBdr>
+          <w:rPr>
+            <w:b/>
+            <w:bCs/>
+          </w:rPr>
+        </w:pPr>
+        <w:r>
+          <w:fldChar w:fldCharType="begin"/>
+        </w:r>
+        <w:r>
+          <w:instrText xml:space="preserve"> PAGE   \* MERGEFORMAT </w:instrText>
+        </w:r>
+        <w:r>
+          <w:fldChar w:fldCharType="separate"/>
+        </w:r>
+        <w:r>
+          <w:rPr>
+            <w:b/>
+            <w:bCs/>
+            <w:noProof/>
+          </w:rPr>
+          <w:t>2</w:t>
+        </w:r>
+        <w:r>
+          <w:rPr>
+            <w:b/>
+            <w:bCs/>
+            <w:noProof/>
+          </w:rPr>
+          <w:fldChar w:fldCharType="end"/>
+        </w:r>
+        <w:r>
+          <w:rPr>
+            <w:b/>
+            <w:bCs/>
+          </w:rPr>
+          <w:t xml:space="preserve"> | </w:t>
+        </w:r>
+        <w:r>
+          <w:rPr>
+            <w:color w:val="7F7F7F" w:themeColor="background1" w:themeShade="7F"/>
+            <w:spacing w:val="60"/>
+          </w:rPr>
+          <w:t>Page</w:t>
+        </w:r>
+      </w:p>
+    </w:sdtContent>
+  </w:sdt>
+  <w:p>
+    <w:pPr>
+      <w:pStyle w:val="Footer"/>
+    </w:pPr>
+  </w:p>
+</w:ftr>
+</file>
+
+<file path=word/footnotes.xml><?xml version="1.0" encoding="utf-8"?>
+<w:footnotes xmlns:wpc="http://schemas.microsoft.com/office/word/2010/wordprocessingCanvas" xmlns:mc="http://schemas.openxmlformats.org/markup-compatibility/2006" xmlns:o="urn:schemas-microsoft-com:office:office" xmlns:r="http://schemas.openxmlformats.org/officeDocument/2006/relationships" xmlns:m="http://schemas.openxmlformats.org/officeDocument/2006/math" xmlns:v="urn:schemas-microsoft-com:vml" xmlns:wp14="http://schemas.microsoft.com/office/word/2010/wordprocessingDrawing" xmlns:wp="http://schemas.openxmlformats.org/drawingml/2006/wordprocessingDrawing" xmlns:w10="urn:schemas-microsoft-com:office:word" xmlns:w="http://schemas.openxmlformats.org/wordprocessingml/2006/main" xmlns:w14="http://schemas.microsoft.com/office/word/2010/wordml" xmlns:w15="http://schemas.microsoft.com/office/word/2012/wordml" xmlns:wpg="http://schemas.microsoft.com/office/word/2010/wordprocessingGroup" xmlns:wpi="http://schemas.microsoft.com/office/word/2010/wordprocessingInk" xmlns:wne="http://schemas.microsoft.com/office/word/2006/wordml" xmlns:wps="http://schemas.microsoft.com/office/word/2010/wordprocessingShape" mc:Ignorable="w14 w15 wp14">
+  <w:footnote w:type="separator" w:id="-1">
+    <w:p>
+      <w:pPr>
+        <w:spacing w:after="0" w:line="240" w:lineRule="auto"/>
+      </w:pPr>
+      <w:r>
+        <w:separator/>
+      </w:r>
+    </w:p>
+  </w:footnote>
+  <w:footnote w:type="continuationSeparator" w:id="0">
+    <w:p>
+      <w:pPr>
+        <w:spacing w:after="0" w:line="240" w:lineRule="auto"/>
+      </w:pPr>
+      <w:r>
+        <w:continuationSeparator/>
+      </w:r>
+    </w:p>
+  </w:footnote>
+</w:footnotes>
 </file>
 
 <file path=word/styles.xml><?xml version="1.0" encoding="utf-8"?>
@@ -1130,6 +1824,50 @@
       <w:szCs w:val="20"/>
     </w:rPr>
   </w:style>
+  <w:style w:type="paragraph" w:styleId="Header">
+    <w:name w:val="header"/>
+    <w:basedOn w:val="Normal"/>
+    <w:link w:val="HeaderChar"/>
+    <w:uiPriority w:val="99"/>
+    <w:unhideWhenUsed/>
+    <w:rsid w:val="00AB1A88"/>
+    <w:pPr>
+      <w:tabs>
+        <w:tab w:val="center" w:pos="4680"/>
+        <w:tab w:val="right" w:pos="9360"/>
+      </w:tabs>
+      <w:spacing w:after="0" w:line="240" w:lineRule="auto"/>
+    </w:pPr>
+  </w:style>
+  <w:style w:type="character" w:customStyle="1" w:styleId="HeaderChar">
+    <w:name w:val="Header Char"/>
+    <w:basedOn w:val="DefaultParagraphFont"/>
+    <w:link w:val="Header"/>
+    <w:uiPriority w:val="99"/>
+    <w:rsid w:val="00AB1A88"/>
+  </w:style>
+  <w:style w:type="paragraph" w:styleId="Footer">
+    <w:name w:val="footer"/>
+    <w:basedOn w:val="Normal"/>
+    <w:link w:val="FooterChar"/>
+    <w:uiPriority w:val="99"/>
+    <w:unhideWhenUsed/>
+    <w:rsid w:val="00AB1A88"/>
+    <w:pPr>
+      <w:tabs>
+        <w:tab w:val="center" w:pos="4680"/>
+        <w:tab w:val="right" w:pos="9360"/>
+      </w:tabs>
+      <w:spacing w:after="0" w:line="240" w:lineRule="auto"/>
+    </w:pPr>
+  </w:style>
+  <w:style w:type="character" w:customStyle="1" w:styleId="FooterChar">
+    <w:name w:val="Footer Char"/>
+    <w:basedOn w:val="DefaultParagraphFont"/>
+    <w:link w:val="Footer"/>
+    <w:uiPriority w:val="99"/>
+    <w:rsid w:val="00AB1A88"/>
+  </w:style>
 </w:styles>
 </file>
 
@@ -1306,6 +2044,9 @@
   </w:compat>
   <w:rsids>
     <w:rsidRoot w:val="00CE07A1"/>
+    <w:rsid w:val="00643383"/>
+    <w:rsid w:val="00717427"/>
+    <w:rsid w:val="00907187"/>
     <w:rsid w:val="00CE07A1"/>
     <w:rsid w:val="00D14F6F"/>
   </w:rsids>
@@ -2049,10 +2790,22 @@
 </CoverPageProperties>
 </file>
 
+<file path=customXml/item2.xml><?xml version="1.0" encoding="utf-8"?>
+<b:Sources xmlns:b="http://schemas.openxmlformats.org/officeDocument/2006/bibliography" xmlns="http://schemas.openxmlformats.org/officeDocument/2006/bibliography" SelectedStyle="\APASixthEditionOfficeOnline.xsl" StyleName="APA" Version="6"/>
+</file>
+
 <file path=customXml/itemProps1.xml><?xml version="1.0" encoding="utf-8"?>
 <ds:datastoreItem xmlns:ds="http://schemas.openxmlformats.org/officeDocument/2006/customXml" ds:itemID="{55AF091B-3C7A-41E3-B477-F2FDAA23CFDA}">
   <ds:schemaRefs>
     <ds:schemaRef ds:uri="http://schemas.microsoft.com/office/2006/coverPageProps"/>
   </ds:schemaRefs>
 </ds:datastoreItem>
+</file>
+
+<file path=customXml/itemProps2.xml><?xml version="1.0" encoding="utf-8"?>
+<ds:datastoreItem xmlns:ds="http://schemas.openxmlformats.org/officeDocument/2006/customXml" ds:itemID="{D4821578-EBFF-4EF4-9154-AEDFFC762010}">
+  <ds:schemaRefs>
+    <ds:schemaRef ds:uri="http://schemas.openxmlformats.org/officeDocument/2006/bibliography"/>
+  </ds:schemaRefs>
+</ds:datastoreItem>
 </file>
</xml_diff>